<commit_message>
doc: adding personal motivation into proposal. Corrected grammar errors.
</commit_message>
<xml_diff>
--- a/proposal.docx
+++ b/proposal.docx
@@ -5,10 +5,9 @@
     <w:p>
       <w:pPr>
         <w:pStyle w:val="Normal"/>
-        <w:rPr>
-          <w:rFonts w:ascii="Liberation Serif" w:hAnsi="Liberation Serif"/>
-        </w:rPr>
-      </w:pPr>
+        <w:rPr/>
+      </w:pPr>
+      <w:bookmarkStart w:id="0" w:name="__DdeLink__109_744226929"/>
       <w:r>
         <w:rPr>
           <w:b/>
@@ -36,9 +35,7 @@
     <w:p>
       <w:pPr>
         <w:pStyle w:val="Normal"/>
-        <w:rPr>
-          <w:rFonts w:ascii="Liberation Serif" w:hAnsi="Liberation Serif"/>
-        </w:rPr>
+        <w:rPr/>
       </w:pPr>
       <w:r>
         <w:rPr>
@@ -67,22 +64,15 @@
     <w:p>
       <w:pPr>
         <w:pStyle w:val="Normal"/>
-        <w:rPr>
-          <w:rFonts w:ascii="Liberation Serif" w:hAnsi="Liberation Serif"/>
-          <w:b/>
+        <w:rPr/>
+      </w:pPr>
+      <w:r>
+        <w:rPr>
           <w:b/>
           <w:bCs/>
           <w:sz w:val="28"/>
           <w:szCs w:val="28"/>
         </w:rPr>
-      </w:pPr>
-      <w:r>
-        <w:rPr>
-          <w:b/>
-          <w:bCs/>
-          <w:sz w:val="28"/>
-          <w:szCs w:val="28"/>
-        </w:rPr>
         <w:t>Domain Background</w:t>
       </w:r>
     </w:p>
@@ -93,7 +83,7 @@
       </w:pPr>
       <w:r>
         <w:rPr/>
-        <w:t xml:space="preserve">Digital marketing has become the primary channel companies advertising their products and services. People now heavily rely on the internet to work and to live than ever. From grocery delivery apps to video platforms, there are thousands of places to display ads. Also, the digital marketing ecosystem is growing more and more complex since new technologies bring new channels such as live streaming. Advertisers are facing challenges on how to advertise their ads efficiently. This  </w:t>
+        <w:t xml:space="preserve">Digital marketing has become the primary channel companies advertising their products and services. People now heavily rely on the internet to work and to live than ever. From grocery delivery apps to video platforms, there are thousands of places to display ads. Also, the digital marketing ecosystem is growing more and more complex since new technologies bring new channels such as live streaming. Advertisers are facing challenges on how to advertise their ads efficiently. This </w:t>
       </w:r>
       <w:hyperlink r:id="rId2">
         <w:r>
@@ -105,7 +95,25 @@
       </w:hyperlink>
       <w:r>
         <w:rPr/>
-        <w:t xml:space="preserve"> on The New York Times was the project inspiration.</w:t>
+        <w:t xml:space="preserve"> on The New York Times was the project inspiration. </w:t>
+      </w:r>
+    </w:p>
+    <w:p>
+      <w:pPr>
+        <w:pStyle w:val="Normal"/>
+        <w:rPr/>
+      </w:pPr>
+      <w:r>
+        <w:rPr/>
+        <w:t>Since there are more and more un-skippable ads</w:t>
+      </w:r>
+      <w:r>
+        <w:rPr/>
+        <w:t xml:space="preserve">, I, as a heavy internet user, want to see more relevant content as well. </w:t>
+      </w:r>
+      <w:r>
+        <w:rPr/>
+        <w:t>I am very interested in improving my online experience.</w:t>
       </w:r>
     </w:p>
     <w:p>
@@ -122,32 +130,22 @@
     <w:p>
       <w:pPr>
         <w:pStyle w:val="Normal"/>
-        <w:rPr>
-          <w:rFonts w:ascii="Liberation Serif" w:hAnsi="Liberation Serif"/>
-          <w:b/>
+        <w:rPr/>
+      </w:pPr>
+      <w:r>
+        <w:rPr>
           <w:b/>
           <w:bCs/>
           <w:sz w:val="28"/>
           <w:szCs w:val="28"/>
         </w:rPr>
-      </w:pPr>
-      <w:r>
-        <w:rPr>
-          <w:b/>
-          <w:bCs/>
-          <w:sz w:val="28"/>
-          <w:szCs w:val="28"/>
-        </w:rPr>
         <w:t>Problem Statement</w:t>
       </w:r>
     </w:p>
     <w:p>
       <w:pPr>
         <w:pStyle w:val="TextBody"/>
-        <w:rPr>
-          <w:rFonts w:ascii="Liberation Serif" w:hAnsi="Liberation Serif"/>
-          <w:color w:val="0E101A"/>
-        </w:rPr>
+        <w:rPr/>
       </w:pPr>
       <w:r>
         <w:rPr>
@@ -168,16 +166,122 @@
         </w:tabs>
         <w:spacing w:before="0" w:after="0"/>
         <w:ind w:left="707" w:hanging="283"/>
+        <w:rPr/>
+      </w:pPr>
+      <w:r>
+        <w:rPr>
+          <w:color w:val="0E101A"/>
+        </w:rPr>
+        <w:t xml:space="preserve">People hate to see ads they are not interested in or irrelevant. When getting such ads, they will skip it or even have negative responses to the brand or products. </w:t>
+      </w:r>
+    </w:p>
+    <w:p>
+      <w:pPr>
+        <w:pStyle w:val="TextBody"/>
+        <w:numPr>
+          <w:ilvl w:val="0"/>
+          <w:numId w:val="2"/>
+        </w:numPr>
+        <w:tabs>
+          <w:tab w:val="left" w:pos="0" w:leader="none"/>
+        </w:tabs>
+        <w:spacing w:before="0" w:after="0"/>
+        <w:ind w:left="707" w:hanging="283"/>
+        <w:rPr/>
+      </w:pPr>
+      <w:r>
+        <w:rPr>
+          <w:color w:val="0E101A"/>
+        </w:rPr>
+        <w:t>While new digital channels like podcasts emerge and ads fee rises, advertisers need a measure to evaluate their digital marketing results to decide how to spend the budget or design the ads.</w:t>
+      </w:r>
+    </w:p>
+    <w:p>
+      <w:pPr>
+        <w:pStyle w:val="Normal"/>
         <w:rPr>
           <w:rFonts w:ascii="Liberation Serif" w:hAnsi="Liberation Serif"/>
-          <w:color w:val="0E101A"/>
-        </w:rPr>
-      </w:pPr>
-      <w:r>
-        <w:rPr>
-          <w:color w:val="0E101A"/>
-        </w:rPr>
-        <w:t xml:space="preserve">People hate to see ads they are not interested in or irrelevant. When getting such ads, they will skip it or even have negative responses to the brand or products. </w:t>
+        </w:rPr>
+      </w:pPr>
+      <w:r>
+        <w:rPr/>
+      </w:r>
+    </w:p>
+    <w:p>
+      <w:pPr>
+        <w:pStyle w:val="Normal"/>
+        <w:rPr/>
+      </w:pPr>
+      <w:r>
+        <w:rPr>
+          <w:rStyle w:val="StrongEmphasis"/>
+          <w:sz w:val="28"/>
+          <w:szCs w:val="28"/>
+        </w:rPr>
+        <w:t>Solution Statement</w:t>
+      </w:r>
+    </w:p>
+    <w:p>
+      <w:pPr>
+        <w:pStyle w:val="TextBody"/>
+        <w:rPr/>
+      </w:pPr>
+      <w:r>
+        <w:rPr>
+          <w:rStyle w:val="StrongEmphasis"/>
+          <w:b w:val="false"/>
+          <w:bCs w:val="false"/>
+          <w:color w:val="0E101A"/>
+        </w:rPr>
+        <w:t>The goal is to create a Click Through Rate(CTR) prediction model and deploy it to a website for users to use. This model can help:</w:t>
+      </w:r>
+    </w:p>
+    <w:p>
+      <w:pPr>
+        <w:pStyle w:val="TextBody"/>
+        <w:numPr>
+          <w:ilvl w:val="0"/>
+          <w:numId w:val="3"/>
+        </w:numPr>
+        <w:tabs>
+          <w:tab w:val="left" w:pos="0" w:leader="none"/>
+        </w:tabs>
+        <w:spacing w:before="0" w:after="0"/>
+        <w:ind w:left="707" w:hanging="283"/>
+        <w:rPr/>
+      </w:pPr>
+      <w:r>
+        <w:rPr>
+          <w:rStyle w:val="StrongEmphasis"/>
+          <w:b w:val="false"/>
+          <w:bCs w:val="false"/>
+          <w:color w:val="0E101A"/>
+        </w:rPr>
+        <w:t>Display ads to the right audience who are interested in and will click through the ads.</w:t>
+      </w:r>
+    </w:p>
+    <w:p>
+      <w:pPr>
+        <w:pStyle w:val="TextBody"/>
+        <w:numPr>
+          <w:ilvl w:val="0"/>
+          <w:numId w:val="3"/>
+        </w:numPr>
+        <w:tabs>
+          <w:tab w:val="left" w:pos="0" w:leader="none"/>
+        </w:tabs>
+        <w:spacing w:before="0" w:after="0"/>
+        <w:ind w:left="707" w:hanging="283"/>
+        <w:rPr/>
+      </w:pPr>
+      <w:r>
+        <w:rPr>
+          <w:rStyle w:val="StrongEmphasis"/>
+          <w:b w:val="false"/>
+          <w:bCs w:val="false"/>
+          <w:color w:val="0E101A"/>
+        </w:rPr>
+        <w:t>Provide a measure to predict an ad’s performance to advertisers.</w:t>
       </w:r>
     </w:p>
     <w:p>
@@ -187,9 +291,13 @@
           <w:ilvl w:val="0"/>
           <w:numId w:val="0"/>
         </w:numPr>
+        <w:tabs>
+          <w:tab w:val="left" w:pos="0" w:leader="none"/>
+        </w:tabs>
         <w:spacing w:before="0" w:after="0"/>
         <w:ind w:left="707" w:hanging="0"/>
         <w:rPr>
+          <w:rStyle w:val="StrongEmphasis"/>
           <w:rFonts w:ascii="Liberation Serif" w:hAnsi="Liberation Serif"/>
           <w:color w:val="0E101A"/>
         </w:rPr>
@@ -202,175 +310,8 @@
     </w:p>
     <w:p>
       <w:pPr>
-        <w:pStyle w:val="TextBody"/>
-        <w:numPr>
-          <w:ilvl w:val="0"/>
-          <w:numId w:val="2"/>
-        </w:numPr>
-        <w:tabs>
-          <w:tab w:val="left" w:pos="0" w:leader="none"/>
-        </w:tabs>
-        <w:spacing w:before="0" w:after="0"/>
-        <w:ind w:left="707" w:hanging="283"/>
-        <w:rPr>
-          <w:rFonts w:ascii="Liberation Serif" w:hAnsi="Liberation Serif"/>
-          <w:color w:val="0E101A"/>
-        </w:rPr>
-      </w:pPr>
-      <w:r>
-        <w:rPr>
-          <w:color w:val="0E101A"/>
-        </w:rPr>
-        <w:t>While new digital channels like podcasts emerge and ads fee rises, advertisers need a measure to evaluate their digital marketing results to decide how to spend the budget or design the ads.</w:t>
-      </w:r>
-    </w:p>
-    <w:p>
-      <w:pPr>
-        <w:pStyle w:val="Normal"/>
-        <w:rPr>
-          <w:rFonts w:ascii="Liberation Serif" w:hAnsi="Liberation Serif"/>
-        </w:rPr>
-      </w:pPr>
-      <w:r>
-        <w:rPr/>
-      </w:r>
-    </w:p>
-    <w:p>
-      <w:pPr>
-        <w:pStyle w:val="Normal"/>
-        <w:rPr/>
-      </w:pPr>
-      <w:r>
-        <w:rPr>
-          <w:rStyle w:val="StrongEmphasis"/>
-          <w:sz w:val="28"/>
-          <w:szCs w:val="28"/>
-        </w:rPr>
-        <w:t>Solution Statement</w:t>
-      </w:r>
-    </w:p>
-    <w:p>
-      <w:pPr>
-        <w:pStyle w:val="TextBody"/>
-        <w:rPr/>
-      </w:pPr>
-      <w:r>
-        <w:rPr>
-          <w:rStyle w:val="StrongEmphasis"/>
-          <w:b w:val="false"/>
-          <w:bCs w:val="false"/>
-          <w:color w:val="0E101A"/>
-        </w:rPr>
-        <w:t>The goal is to create a Click Through Rate(CTR) prediction model and deploy it to a website for users to use. This model can help:</w:t>
-      </w:r>
-    </w:p>
-    <w:p>
-      <w:pPr>
-        <w:pStyle w:val="TextBody"/>
-        <w:numPr>
-          <w:ilvl w:val="0"/>
-          <w:numId w:val="3"/>
-        </w:numPr>
-        <w:tabs>
-          <w:tab w:val="left" w:pos="0" w:leader="none"/>
-        </w:tabs>
-        <w:spacing w:before="0" w:after="0"/>
-        <w:ind w:left="707" w:hanging="283"/>
-        <w:rPr/>
-      </w:pPr>
-      <w:r>
-        <w:rPr>
-          <w:rStyle w:val="StrongEmphasis"/>
-          <w:b w:val="false"/>
-          <w:bCs w:val="false"/>
-          <w:color w:val="0E101A"/>
-        </w:rPr>
-        <w:t>Display ads to the right audience who are interested in and will click through the ads.</w:t>
-      </w:r>
-    </w:p>
-    <w:p>
-      <w:pPr>
-        <w:pStyle w:val="TextBody"/>
-        <w:numPr>
-          <w:ilvl w:val="0"/>
-          <w:numId w:val="0"/>
-        </w:numPr>
-        <w:spacing w:before="0" w:after="0"/>
-        <w:ind w:left="707" w:hanging="0"/>
-        <w:rPr>
-          <w:rStyle w:val="StrongEmphasis"/>
-          <w:rFonts w:ascii="Liberation Serif" w:hAnsi="Liberation Serif"/>
-          <w:b w:val="false"/>
-          <w:b w:val="false"/>
-          <w:bCs w:val="false"/>
-          <w:color w:val="0E101A"/>
-        </w:rPr>
-      </w:pPr>
-      <w:r>
-        <w:rPr>
-          <w:b w:val="false"/>
-          <w:bCs w:val="false"/>
-          <w:color w:val="0E101A"/>
-        </w:rPr>
-      </w:r>
-    </w:p>
-    <w:p>
-      <w:pPr>
-        <w:pStyle w:val="TextBody"/>
-        <w:numPr>
-          <w:ilvl w:val="0"/>
-          <w:numId w:val="3"/>
-        </w:numPr>
-        <w:tabs>
-          <w:tab w:val="left" w:pos="0" w:leader="none"/>
-        </w:tabs>
-        <w:spacing w:before="0" w:after="0"/>
-        <w:ind w:left="707" w:hanging="283"/>
-        <w:rPr/>
-      </w:pPr>
-      <w:r>
-        <w:rPr>
-          <w:rStyle w:val="StrongEmphasis"/>
-          <w:b w:val="false"/>
-          <w:bCs w:val="false"/>
-          <w:color w:val="0E101A"/>
-        </w:rPr>
-        <w:t>Provide a measure to predict an ad’s performance to advertisers.</w:t>
-      </w:r>
-    </w:p>
-    <w:p>
-      <w:pPr>
-        <w:pStyle w:val="TextBody"/>
-        <w:numPr>
-          <w:ilvl w:val="0"/>
-          <w:numId w:val="0"/>
-        </w:numPr>
-        <w:tabs>
-          <w:tab w:val="left" w:pos="0" w:leader="none"/>
-        </w:tabs>
-        <w:spacing w:before="0" w:after="0"/>
-        <w:ind w:left="707" w:hanging="0"/>
-        <w:rPr>
-          <w:rStyle w:val="StrongEmphasis"/>
-          <w:rFonts w:ascii="Liberation Serif" w:hAnsi="Liberation Serif"/>
-          <w:color w:val="0E101A"/>
-        </w:rPr>
-      </w:pPr>
-      <w:r>
-        <w:rPr/>
-      </w:r>
-    </w:p>
-    <w:p>
-      <w:pPr>
-        <w:pStyle w:val="Normal"/>
-        <w:rPr>
-          <w:rFonts w:ascii="Liberation Serif" w:hAnsi="Liberation Serif"/>
-          <w:b/>
-          <w:b/>
-          <w:bCs/>
-          <w:sz w:val="28"/>
-          <w:szCs w:val="28"/>
-        </w:rPr>
+        <w:pStyle w:val="Normal"/>
+        <w:rPr/>
       </w:pPr>
       <w:r>
         <w:rPr>
@@ -449,16 +390,115 @@
           <w:bCs w:val="false"/>
           <w:color w:val="0E101A"/>
         </w:rPr>
-        <w:t xml:space="preserve">I will only use train_data.csv because there is no label in test_data.csv. </w:t>
-      </w:r>
-      <w:r>
-        <w:rPr>
-          <w:rStyle w:val="StrongEmphasis"/>
-          <w:b w:val="false"/>
-          <w:bCs w:val="false"/>
-          <w:color w:val="0E101A"/>
-        </w:rPr>
-        <w:t>The whole data file is about 6 GB. Since this file is too large to push to github, I will include instruction on how to download the data in README. Also, because of the size of the data, to efficiently working through the capstone project, I will stratified sampling a subset of data to work on.</w:t>
+        <w:t xml:space="preserve">I will only use train_data.csv because there is no label in test_data.csv. The whole data file is about 6 GB. Since this file is too large to push to </w:t>
+      </w:r>
+      <w:r>
+        <w:rPr>
+          <w:rStyle w:val="StrongEmphasis"/>
+          <w:b w:val="false"/>
+          <w:bCs w:val="false"/>
+          <w:color w:val="0E101A"/>
+        </w:rPr>
+        <w:t>G</w:t>
+      </w:r>
+      <w:r>
+        <w:rPr>
+          <w:rStyle w:val="StrongEmphasis"/>
+          <w:b w:val="false"/>
+          <w:bCs w:val="false"/>
+          <w:color w:val="0E101A"/>
+        </w:rPr>
+        <w:t>ithub, I will include instruction</w:t>
+      </w:r>
+      <w:r>
+        <w:rPr>
+          <w:rStyle w:val="StrongEmphasis"/>
+          <w:b w:val="false"/>
+          <w:bCs w:val="false"/>
+          <w:color w:val="0E101A"/>
+        </w:rPr>
+        <w:t>s</w:t>
+      </w:r>
+      <w:r>
+        <w:rPr>
+          <w:rStyle w:val="StrongEmphasis"/>
+          <w:b w:val="false"/>
+          <w:bCs w:val="false"/>
+          <w:color w:val="0E101A"/>
+        </w:rPr>
+        <w:t xml:space="preserve"> on how to download the data in README. Also, because the size of the data </w:t>
+      </w:r>
+      <w:r>
+        <w:rPr>
+          <w:rStyle w:val="StrongEmphasis"/>
+          <w:b w:val="false"/>
+          <w:bCs w:val="false"/>
+          <w:color w:val="0E101A"/>
+        </w:rPr>
+        <w:t>is too huge for this project</w:t>
+      </w:r>
+      <w:r>
+        <w:rPr>
+          <w:rStyle w:val="StrongEmphasis"/>
+          <w:b w:val="false"/>
+          <w:bCs w:val="false"/>
+          <w:color w:val="0E101A"/>
+        </w:rPr>
+        <w:t xml:space="preserve">, I will </w:t>
+      </w:r>
+      <w:r>
+        <w:rPr>
+          <w:rStyle w:val="StrongEmphasis"/>
+          <w:b w:val="false"/>
+          <w:bCs w:val="false"/>
+          <w:color w:val="0E101A"/>
+        </w:rPr>
+        <w:t xml:space="preserve">conduct a </w:t>
+      </w:r>
+      <w:r>
+        <w:rPr>
+          <w:rStyle w:val="StrongEmphasis"/>
+          <w:b w:val="false"/>
+          <w:bCs w:val="false"/>
+          <w:color w:val="0E101A"/>
+        </w:rPr>
+        <w:t xml:space="preserve">stratified sampling </w:t>
+      </w:r>
+      <w:r>
+        <w:rPr>
+          <w:rStyle w:val="StrongEmphasis"/>
+          <w:b w:val="false"/>
+          <w:bCs w:val="false"/>
+          <w:color w:val="0E101A"/>
+        </w:rPr>
+        <w:t xml:space="preserve">to get </w:t>
+      </w:r>
+      <w:r>
+        <w:rPr>
+          <w:rStyle w:val="StrongEmphasis"/>
+          <w:b w:val="false"/>
+          <w:bCs w:val="false"/>
+          <w:color w:val="0E101A"/>
+        </w:rPr>
+        <w:t xml:space="preserve">a subset of data to work on </w:t>
+      </w:r>
+      <w:r>
+        <w:rPr>
+          <w:rStyle w:val="StrongEmphasis"/>
+          <w:b w:val="false"/>
+          <w:bCs w:val="false"/>
+          <w:color w:val="0E101A"/>
+        </w:rPr>
+        <w:t>it</w:t>
+      </w:r>
+      <w:r>
+        <w:rPr>
+          <w:rStyle w:val="StrongEmphasis"/>
+          <w:b w:val="false"/>
+          <w:bCs w:val="false"/>
+          <w:color w:val="0E101A"/>
+        </w:rPr>
+        <w:t>.</w:t>
       </w:r>
     </w:p>
     <w:p>
@@ -510,23 +550,83 @@
           <w:sz w:val="24"/>
           <w:szCs w:val="24"/>
         </w:rPr>
-        <w:t xml:space="preserve"> [2], the logistic regression performs well in ads click prediction. In the paper they use FTRL-Proximal with logistic regression instead of stochastic gradient descent because memory usage problem. Since I am only comparing the model performance, I will use general stochastic gradient descent with logistic regression.</w:t>
-      </w:r>
-    </w:p>
-    <w:p>
-      <w:pPr>
-        <w:pStyle w:val="Normal"/>
-        <w:rPr/>
-      </w:pPr>
-      <w:r>
-        <w:rPr>
-          <w:rStyle w:val="StrongEmphasis"/>
-          <w:b w:val="false"/>
-          <w:bCs w:val="false"/>
-          <w:sz w:val="24"/>
-          <w:szCs w:val="24"/>
-        </w:rPr>
-        <w:t>The definition of benchmark logistic regression to is as follow:</w:t>
+        <w:t xml:space="preserve"> [2], the logistic regression performs well in ads click prediction. In the </w:t>
+      </w:r>
+      <w:r>
+        <w:rPr>
+          <w:rStyle w:val="StrongEmphasis"/>
+          <w:b w:val="false"/>
+          <w:bCs w:val="false"/>
+          <w:sz w:val="24"/>
+          <w:szCs w:val="24"/>
+        </w:rPr>
+        <w:t xml:space="preserve">research </w:t>
+      </w:r>
+      <w:r>
+        <w:rPr>
+          <w:rStyle w:val="StrongEmphasis"/>
+          <w:b w:val="false"/>
+          <w:bCs w:val="false"/>
+          <w:sz w:val="24"/>
+          <w:szCs w:val="24"/>
+        </w:rPr>
+        <w:t xml:space="preserve">paper, they use FTRL-Proximal with logistic regression instead of stochastic gradient descent because </w:t>
+      </w:r>
+      <w:r>
+        <w:rPr>
+          <w:rStyle w:val="StrongEmphasis"/>
+          <w:b w:val="false"/>
+          <w:bCs w:val="false"/>
+          <w:sz w:val="24"/>
+          <w:szCs w:val="24"/>
+        </w:rPr>
+        <w:t>of</w:t>
+      </w:r>
+      <w:r>
+        <w:rPr>
+          <w:rStyle w:val="StrongEmphasis"/>
+          <w:b w:val="false"/>
+          <w:bCs w:val="false"/>
+          <w:sz w:val="24"/>
+          <w:szCs w:val="24"/>
+        </w:rPr>
+        <w:t xml:space="preserve"> memory usage problem</w:t>
+      </w:r>
+      <w:r>
+        <w:rPr>
+          <w:rStyle w:val="StrongEmphasis"/>
+          <w:b w:val="false"/>
+          <w:bCs w:val="false"/>
+          <w:sz w:val="24"/>
+          <w:szCs w:val="24"/>
+        </w:rPr>
+        <w:t>s</w:t>
+      </w:r>
+      <w:r>
+        <w:rPr>
+          <w:rStyle w:val="StrongEmphasis"/>
+          <w:b w:val="false"/>
+          <w:bCs w:val="false"/>
+          <w:sz w:val="24"/>
+          <w:szCs w:val="24"/>
+        </w:rPr>
+        <w:t>. Since I am only comparing the model performance, I will use general stochastic gradient descent with logistic regression.</w:t>
+      </w:r>
+    </w:p>
+    <w:p>
+      <w:pPr>
+        <w:pStyle w:val="Normal"/>
+        <w:rPr/>
+      </w:pPr>
+      <w:r>
+        <w:rPr>
+          <w:rStyle w:val="StrongEmphasis"/>
+          <w:b w:val="false"/>
+          <w:bCs w:val="false"/>
+          <w:sz w:val="24"/>
+          <w:szCs w:val="24"/>
+        </w:rPr>
+        <w:t>The definition of benchmark logistic regression is as follow:</w:t>
       </w:r>
     </w:p>
     <w:p>
@@ -719,7 +819,25 @@
           <w:sz w:val="24"/>
           <w:szCs w:val="24"/>
         </w:rPr>
-        <w:t xml:space="preserve">And then we denote y to be the actual label, the cost function to minimize is </w:t>
+        <w:t xml:space="preserve">And then we </w:t>
+      </w:r>
+      <w:r>
+        <w:rPr>
+          <w:b w:val="false"/>
+          <w:bCs w:val="false"/>
+          <w:sz w:val="24"/>
+          <w:szCs w:val="24"/>
+        </w:rPr>
+        <w:t>assign</w:t>
+      </w:r>
+      <w:r>
+        <w:rPr>
+          <w:b w:val="false"/>
+          <w:bCs w:val="false"/>
+          <w:sz w:val="24"/>
+          <w:szCs w:val="24"/>
+        </w:rPr>
+        <w:t xml:space="preserve"> y to be the actual label, the cost function to minimize is </w:t>
       </w:r>
       <w:r>
         <w:rPr/>
@@ -2085,6 +2203,7 @@
         <w:rPr/>
       </w:pPr>
       <w:hyperlink r:id="rId9">
+        <w:bookmarkStart w:id="1" w:name="__DdeLink__109_744226929"/>
         <w:r>
           <w:rPr>
             <w:rStyle w:val="InternetLink"/>
@@ -2101,48 +2220,7 @@
           <w:t>https://research.google/pubs/pub41159/</w:t>
         </w:r>
       </w:hyperlink>
-    </w:p>
-    <w:p>
-      <w:pPr>
-        <w:pStyle w:val="TextBody"/>
-        <w:widowControl/>
-        <w:spacing w:lineRule="atLeast" w:line="192" w:before="0" w:after="0"/>
-        <w:ind w:left="0" w:right="0" w:hanging="0"/>
-        <w:rPr>
-          <w:rFonts w:ascii="Liberation Serif" w:hAnsi="Liberation Serif"/>
-          <w:b w:val="false"/>
-          <w:b w:val="false"/>
-          <w:i w:val="false"/>
-          <w:i w:val="false"/>
-          <w:caps w:val="false"/>
-          <w:smallCaps w:val="false"/>
-          <w:spacing w:val="0"/>
-          <w:sz w:val="24"/>
-          <w:szCs w:val="24"/>
-          <w:u w:val="single"/>
-        </w:rPr>
-      </w:pPr>
-      <w:r>
-        <w:rPr>
-          <w:b w:val="false"/>
-          <w:i w:val="false"/>
-          <w:caps w:val="false"/>
-          <w:smallCaps w:val="false"/>
-          <w:spacing w:val="0"/>
-          <w:sz w:val="24"/>
-          <w:szCs w:val="24"/>
-          <w:u w:val="single"/>
-        </w:rPr>
-      </w:r>
-    </w:p>
-    <w:p>
-      <w:pPr>
-        <w:pStyle w:val="Normal"/>
-        <w:rPr/>
-      </w:pPr>
-      <w:r>
-        <w:rPr/>
-      </w:r>
+      <w:bookmarkEnd w:id="1"/>
     </w:p>
     <w:sectPr>
       <w:type w:val="nextPage"/>
@@ -2604,6 +2682,7 @@
       <w:rPr>
         <w:rFonts w:ascii="Liberation Serif" w:hAnsi="Liberation Serif" w:eastAsia="Noto Sans CJK SC" w:cs="Lohit Devanagari"/>
         <w:kern w:val="2"/>
+        <w:sz w:val="20"/>
         <w:szCs w:val="24"/>
         <w:lang w:val="en-US" w:eastAsia="zh-CN" w:bidi="hi-IN"/>
       </w:rPr>
@@ -2758,6 +2837,66 @@
       <w:u w:val="single"/>
     </w:rPr>
   </w:style>
+  <w:style w:type="character" w:styleId="ListLabel6">
+    <w:name w:val="ListLabel 6"/>
+    <w:qFormat/>
+    <w:rPr/>
+  </w:style>
+  <w:style w:type="character" w:styleId="ListLabel7">
+    <w:name w:val="ListLabel 7"/>
+    <w:qFormat/>
+    <w:rPr>
+      <w:b w:val="false"/>
+      <w:bCs w:val="false"/>
+      <w:sz w:val="24"/>
+      <w:szCs w:val="24"/>
+    </w:rPr>
+  </w:style>
+  <w:style w:type="character" w:styleId="ListLabel8">
+    <w:name w:val="ListLabel 8"/>
+    <w:qFormat/>
+    <w:rPr>
+      <w:b w:val="false"/>
+      <w:bCs w:val="false"/>
+      <w:color w:val="0E101A"/>
+      <w:sz w:val="24"/>
+      <w:szCs w:val="24"/>
+    </w:rPr>
+  </w:style>
+  <w:style w:type="character" w:styleId="ListLabel9">
+    <w:name w:val="ListLabel 9"/>
+    <w:qFormat/>
+    <w:rPr>
+      <w:b w:val="false"/>
+      <w:bCs w:val="false"/>
+      <w:i w:val="false"/>
+      <w:caps w:val="false"/>
+      <w:smallCaps w:val="false"/>
+      <w:strike w:val="false"/>
+      <w:dstrike w:val="false"/>
+      <w:color w:val="000000"/>
+      <w:spacing w:val="0"/>
+      <w:sz w:val="24"/>
+      <w:szCs w:val="24"/>
+      <w:u w:val="none"/>
+      <w:effect w:val="none"/>
+    </w:rPr>
+  </w:style>
+  <w:style w:type="character" w:styleId="ListLabel10">
+    <w:name w:val="ListLabel 10"/>
+    <w:qFormat/>
+    <w:rPr>
+      <w:b w:val="false"/>
+      <w:i w:val="false"/>
+      <w:caps w:val="false"/>
+      <w:smallCaps w:val="false"/>
+      <w:color w:val="000000"/>
+      <w:spacing w:val="0"/>
+      <w:sz w:val="24"/>
+      <w:szCs w:val="24"/>
+      <w:u w:val="single"/>
+    </w:rPr>
+  </w:style>
   <w:style w:type="paragraph" w:styleId="Heading">
     <w:name w:val="Heading"/>
     <w:basedOn w:val="Normal"/>

</xml_diff>